<commit_message>
updated problem statement, added assumptions
</commit_message>
<xml_diff>
--- a/Docs/ProblemStatement/ClinicFlow_ProblemStatement.docx
+++ b/Docs/ProblemStatement/ClinicFlow_ProblemStatement.docx
@@ -64,19 +64,7 @@
       </w:pPr>
       <w:r>
         <w:rPr/>
-        <w:t xml:space="preserve">The Josef Brant Hospital pre-operative clinic (the client) schedules upwards of 50 patients per day. The appointment times are digitized, yet manually chosen by clinic staff. Once at the clinic, each patient undergoes a varying set of procedures with different durations. While staff have a good feeling of how to schedule patients, mistakes and inefficiencies often occur considering the numerous constraints and temporal variation of events. The client has approached us to explore the potential of </w:t>
-      </w:r>
-      <w:r>
-        <w:rPr/>
-        <w:t>simulating the  clinic and analyzing the results</w:t>
-      </w:r>
-      <w:r>
-        <w:rPr/>
-        <w:t xml:space="preserve">. </w:t>
-      </w:r>
-      <w:r>
-        <w:rPr/>
-        <w:t>This would help the staff foresee potential problems, and allow them to test how any additions to the clinic would affect their bottom line.</w:t>
+        <w:t>The Josef Brant Hospital pre-operative clinic (the client) schedules upwards of 50 patients per day. The appointment times are digitized, yet manually chosen by clinic staff. Once at the clinic, each patient undergoes a varying set of procedures with different durations. While staff have a good feeling of how to schedule patients, mistakes and inefficiencies often occur considering the numerous constraints and temporal variation of events. The client has approached us to explore the potential of simulating the  clinic and analyzing the results. This would help the staff foresee potential problems, and allow them to test how any additions to the clinic would affect their bottom line.</w:t>
       </w:r>
     </w:p>
     <w:p>
@@ -231,39 +219,60 @@
       </w:pPr>
       <w:r>
         <w:rPr/>
-        <w:t>Allow</w:t>
-      </w:r>
-      <w:r>
-        <w:rPr/>
-        <w:t>ing</w:t>
-      </w:r>
-      <w:r>
-        <w:rPr/>
-        <w:t xml:space="preserve"> the model to learn and correct itself based on past performance metrics.</w:t>
-      </w:r>
-    </w:p>
-    <w:p>
-      <w:pPr>
-        <w:pStyle w:val="Normal"/>
-        <w:rPr/>
-      </w:pPr>
-      <w:r>
-        <w:rPr/>
-        <w:t>Group members not contributing to the document revisions.</w:t>
-      </w:r>
-    </w:p>
-    <w:p>
-      <w:pPr>
-        <w:pStyle w:val="Normal"/>
-        <w:rPr>
-          <w:b/>
-          <w:b/>
-        </w:rPr>
-      </w:pPr>
-      <w:r>
-        <w:rPr>
-          <w:b/>
-        </w:rPr>
+        <w:t>Allowing the model to learn and correct itself based on past performance metrics.</w:t>
+      </w:r>
+    </w:p>
+    <w:p>
+      <w:pPr>
+        <w:pStyle w:val="Normal"/>
+        <w:rPr>
+          <w:b/>
+          <w:b/>
+        </w:rPr>
+      </w:pPr>
+      <w:r>
+        <w:rPr>
+          <w:b/>
+        </w:rPr>
+        <w:t>Assumptions</w:t>
+      </w:r>
+    </w:p>
+    <w:p>
+      <w:pPr>
+        <w:pStyle w:val="Normal"/>
+        <w:rPr>
+          <w:b/>
+          <w:b/>
+        </w:rPr>
+      </w:pPr>
+      <w:r>
+        <w:rPr>
+          <w:b/>
+        </w:rPr>
+        <w:t xml:space="preserve">- </w:t>
+      </w:r>
+      <w:r>
+        <w:rPr>
+          <w:b w:val="false"/>
+          <w:bCs w:val="false"/>
+        </w:rPr>
+        <w:t>That the patients and the health care workers do not have unscheduled breaks during the simulation of the clinic</w:t>
+      </w:r>
+    </w:p>
+    <w:p>
+      <w:pPr>
+        <w:pStyle w:val="Normal"/>
+        <w:rPr>
+          <w:b/>
+          <w:b/>
+        </w:rPr>
+      </w:pPr>
+      <w:r>
+        <w:rPr>
+          <w:b w:val="false"/>
+          <w:bCs w:val="false"/>
+        </w:rPr>
+        <w:t>- That we will be able to accurately capture all of the variance in the clinic with a model</w:t>
       </w:r>
     </w:p>
     <w:p>
@@ -308,23 +317,7 @@
         <w:br/>
         <w:t>- Deciding on the deliverable form of the application. We have opted to use python, due to simulation package availability and ease of integration into a web application.</w:t>
         <w:br/>
-        <w:t xml:space="preserve">- Researching and incorporating math and system constraints, including queuing, </w:t>
-      </w:r>
-      <w:r>
-        <w:rPr/>
-        <w:t>M</w:t>
-      </w:r>
-      <w:r>
-        <w:rPr/>
-        <w:t>arkov chains, and stochastic proces</w:t>
-      </w:r>
-      <w:r>
-        <w:rPr/>
-        <w:t>s</w:t>
-      </w:r>
-      <w:r>
-        <w:rPr/>
-        <w:t>es.</w:t>
+        <w:t>- Researching and incorporating math and system constraints, including queuing, Markov chains, and stochastic processes.</w:t>
       </w:r>
       <w:bookmarkStart w:id="0" w:name="_GoBack"/>
       <w:bookmarkEnd w:id="0"/>
@@ -343,38 +336,19 @@
       </w:pPr>
       <w:r>
         <w:rPr/>
-        <w:t xml:space="preserve">The </w:t>
-      </w:r>
-      <w:r>
-        <w:rPr/>
-        <w:t>back end</w:t>
-      </w:r>
-      <w:r>
-        <w:rPr/>
-        <w:t>:</w:t>
-      </w:r>
-    </w:p>
-    <w:p>
-      <w:pPr>
-        <w:pStyle w:val="Normal"/>
-        <w:rPr/>
-      </w:pPr>
-      <w:r>
-        <w:rPr/>
-        <w:t xml:space="preserve">- </w:t>
-      </w:r>
-      <w:r>
-        <w:rPr/>
-        <w:t>Learn database frameworks, and select the best one for the project</w:t>
-      </w:r>
-      <w:r>
-        <w:rPr/>
-        <w:br/>
-        <w:t xml:space="preserve">- </w:t>
-      </w:r>
-      <w:r>
-        <w:rPr/>
-        <w:t>Integrate the database management software with the simulation</w:t>
+        <w:t>The back end:</w:t>
+      </w:r>
+    </w:p>
+    <w:p>
+      <w:pPr>
+        <w:pStyle w:val="Normal"/>
+        <w:rPr/>
+      </w:pPr>
+      <w:r>
+        <w:rPr/>
+        <w:t>- Learn database frameworks, and select the best one for the project</w:t>
+        <w:br/>
+        <w:t>- Integrate the database management software with the simulation</w:t>
       </w:r>
     </w:p>
     <w:p>
@@ -436,33 +410,13 @@
           <w:ilvl w:val="0"/>
           <w:numId w:val="1"/>
         </w:numPr>
+        <w:spacing w:before="0" w:after="160"/>
+        <w:contextualSpacing/>
         <w:rPr/>
       </w:pPr>
       <w:r>
         <w:rPr/>
         <w:t>Leksakul K, Phetsawat S. (2014). Nurse Scheduling Using Genetic Algorithm. Mathematical Problems in Engineering. doi:10.1155/2014/246543</w:t>
-      </w:r>
-    </w:p>
-    <w:p>
-      <w:pPr>
-        <w:pStyle w:val="Normal"/>
-        <w:rPr/>
-      </w:pPr>
-      <w:r>
-        <w:rPr/>
-      </w:r>
-    </w:p>
-    <w:p>
-      <w:pPr>
-        <w:pStyle w:val="Normal"/>
-        <w:widowControl/>
-        <w:bidi w:val="0"/>
-        <w:spacing w:lineRule="auto" w:line="259" w:before="0" w:after="160"/>
-        <w:jc w:val="left"/>
-        <w:rPr/>
-      </w:pPr>
-      <w:r>
-        <w:rPr/>
       </w:r>
     </w:p>
     <w:sectPr>
@@ -670,7 +624,6 @@
     <w:rPrDefault>
       <w:rPr>
         <w:rFonts w:ascii="Calibri" w:hAnsi="Calibri" w:eastAsia="Calibri" w:cs="" w:asciiTheme="minorHAnsi" w:cstheme="minorBidi" w:eastAsiaTheme="minorHAnsi" w:hAnsiTheme="minorHAnsi"/>
-        <w:sz w:val="22"/>
         <w:szCs w:val="22"/>
         <w:lang w:val="en-US" w:eastAsia="en-US" w:bidi="ar-SA"/>
       </w:rPr>
@@ -1065,7 +1018,7 @@
     </w:pPr>
     <w:rPr>
       <w:rFonts w:ascii="Calibri" w:hAnsi="Calibri" w:eastAsia="Calibri" w:cs="" w:asciiTheme="minorHAnsi" w:cstheme="minorBidi" w:eastAsiaTheme="minorHAnsi" w:hAnsiTheme="minorHAnsi"/>
-      <w:color w:val="auto"/>
+      <w:color w:val="00000A"/>
       <w:sz w:val="22"/>
       <w:szCs w:val="22"/>
       <w:lang w:val="en-US" w:eastAsia="en-US" w:bidi="ar-SA"/>

</xml_diff>